<commit_message>
Continue tools and tech
</commit_message>
<xml_diff>
--- a/assignment-3/Tools and technologies.docx
+++ b/assignment-3/Tools and technologies.docx
@@ -1,6 +1,6 @@
 
 <file path=word/document.xml><?xml version="1.0" encoding="utf-8"?>
-<w:document xmlns:wpc="http://schemas.microsoft.com/office/word/2010/wordprocessingCanvas" xmlns:cx="http://schemas.microsoft.com/office/drawing/2014/chartex" xmlns:cx1="http://schemas.microsoft.com/office/drawing/2015/9/8/chartex" xmlns:cx2="http://schemas.microsoft.com/office/drawing/2015/10/21/chartex" xmlns:cx3="http://schemas.microsoft.com/office/drawing/2016/5/9/chartex" xmlns:cx4="http://schemas.microsoft.com/office/drawing/2016/5/10/chartex" xmlns:cx5="http://schemas.microsoft.com/office/drawing/2016/5/11/chartex" xmlns:cx6="http://schemas.microsoft.com/office/drawing/2016/5/12/chartex" xmlns:cx7="http://schemas.microsoft.com/office/drawing/2016/5/13/chartex" xmlns:cx8="http://schemas.microsoft.com/office/drawing/2016/5/14/chartex" xmlns:mc="http://schemas.openxmlformats.org/markup-compatibility/2006" xmlns:aink="http://schemas.microsoft.com/office/drawing/2016/ink" xmlns:am3d="http://schemas.microsoft.com/office/drawing/2017/model3d" xmlns:o="urn:schemas-microsoft-com:office:office" xmlns:r="http://schemas.openxmlformats.org/officeDocument/2006/relationships" xmlns:m="http://schemas.openxmlformats.org/officeDocument/2006/math" xmlns:v="urn:schemas-microsoft-com:vml" xmlns:wp14="http://schemas.microsoft.com/office/word/2010/wordprocessingDrawing" xmlns:wp="http://schemas.openxmlformats.org/drawingml/2006/wordprocessingDrawing" xmlns:w10="urn:schemas-microsoft-com:office:word" xmlns:w="http://schemas.openxmlformats.org/wordprocessingml/2006/main" xmlns:w14="http://schemas.microsoft.com/office/word/2010/wordml" xmlns:w15="http://schemas.microsoft.com/office/word/2012/wordml" xmlns:w16cid="http://schemas.microsoft.com/office/word/2016/wordml/cid" xmlns:w16se="http://schemas.microsoft.com/office/word/2015/wordml/symex" xmlns:wpg="http://schemas.microsoft.com/office/word/2010/wordprocessingGroup" xmlns:wpi="http://schemas.microsoft.com/office/word/2010/wordprocessingInk" xmlns:wne="http://schemas.microsoft.com/office/word/2006/wordml" xmlns:wps="http://schemas.microsoft.com/office/word/2010/wordprocessingShape" mc:Ignorable="w14 w15 w16se w16cid wp14">
+<w:document xmlns:wpc="http://schemas.microsoft.com/office/word/2010/wordprocessingCanvas" xmlns:cx="http://schemas.microsoft.com/office/drawing/2014/chartex" xmlns:cx1="http://schemas.microsoft.com/office/drawing/2015/9/8/chartex" xmlns:cx2="http://schemas.microsoft.com/office/drawing/2015/10/21/chartex" xmlns:cx3="http://schemas.microsoft.com/office/drawing/2016/5/9/chartex" xmlns:cx4="http://schemas.microsoft.com/office/drawing/2016/5/10/chartex" xmlns:cx5="http://schemas.microsoft.com/office/drawing/2016/5/11/chartex" xmlns:cx6="http://schemas.microsoft.com/office/drawing/2016/5/12/chartex" xmlns:cx7="http://schemas.microsoft.com/office/drawing/2016/5/13/chartex" xmlns:cx8="http://schemas.microsoft.com/office/drawing/2016/5/14/chartex" xmlns:mc="http://schemas.openxmlformats.org/markup-compatibility/2006" xmlns:aink="http://schemas.microsoft.com/office/drawing/2016/ink" xmlns:am3d="http://schemas.microsoft.com/office/drawing/2017/model3d" xmlns:o="urn:schemas-microsoft-com:office:office" xmlns:r="http://schemas.openxmlformats.org/officeDocument/2006/relationships" xmlns:m="http://schemas.openxmlformats.org/officeDocument/2006/math" xmlns:v="urn:schemas-microsoft-com:vml" xmlns:wp14="http://schemas.microsoft.com/office/word/2010/wordprocessingDrawing" xmlns:wp="http://schemas.openxmlformats.org/drawingml/2006/wordprocessingDrawing" xmlns:w10="urn:schemas-microsoft-com:office:word" xmlns:w="http://schemas.openxmlformats.org/wordprocessingml/2006/main" xmlns:w14="http://schemas.microsoft.com/office/word/2010/wordml" xmlns:w15="http://schemas.microsoft.com/office/word/2012/wordml" xmlns:w16cex="http://schemas.microsoft.com/office/word/2018/wordml/cex" xmlns:w16cid="http://schemas.microsoft.com/office/word/2016/wordml/cid" xmlns:w16="http://schemas.microsoft.com/office/word/2018/wordml" xmlns:w16sdtdh="http://schemas.microsoft.com/office/word/2020/wordml/sdtdatahash" xmlns:w16se="http://schemas.microsoft.com/office/word/2015/wordml/symex" xmlns:wpg="http://schemas.microsoft.com/office/word/2010/wordprocessingGroup" xmlns:wpi="http://schemas.microsoft.com/office/word/2010/wordprocessingInk" xmlns:wne="http://schemas.microsoft.com/office/word/2006/wordml" xmlns:wps="http://schemas.microsoft.com/office/word/2010/wordprocessingShape" mc:Ignorable="w14 w15 w16se w16cid w16 w16cex w16sdtdh wp14">
   <w:body>
     <w:p>
       <w:pPr>
@@ -43,45 +43,209 @@
         <w:t>-</w:t>
       </w:r>
       <w:r>
-        <w:t>effective way forward. W</w:t>
-      </w:r>
-      <w:r>
-        <w:t>e are going to require the following;</w:t>
+        <w:t>effective way forward.</w:t>
+      </w:r>
+      <w:r>
+        <w:t xml:space="preserve"> </w:t>
       </w:r>
     </w:p>
     <w:p>
-      <w:pPr>
-        <w:pStyle w:val="ListParagraph"/>
-        <w:numPr>
-          <w:ilvl w:val="0"/>
-          <w:numId w:val="1"/>
-        </w:numPr>
-      </w:pPr>
-      <w:r>
-        <w:t>Web server</w:t>
-      </w:r>
-      <w:bookmarkStart w:id="0" w:name="_GoBack"/>
-      <w:bookmarkEnd w:id="0"/>
+      <w:r>
+        <w:t xml:space="preserve">We will require a </w:t>
+      </w:r>
+      <w:r>
+        <w:t xml:space="preserve">web server. The web server we have decided on </w:t>
+      </w:r>
+      <w:r>
+        <w:t xml:space="preserve">using Amazon </w:t>
+      </w:r>
+      <w:r>
+        <w:t>W</w:t>
+      </w:r>
+      <w:r>
+        <w:t xml:space="preserve">eb </w:t>
+      </w:r>
+      <w:r>
+        <w:t>S</w:t>
+      </w:r>
+      <w:r>
+        <w:t>ervices</w:t>
+      </w:r>
+      <w:r>
+        <w:t xml:space="preserve"> (AWS)</w:t>
+      </w:r>
+      <w:r>
+        <w:t xml:space="preserve"> for this infrastructure</w:t>
+      </w:r>
+      <w:r>
+        <w:t xml:space="preserve"> with</w:t>
+      </w:r>
+      <w:r>
+        <w:t xml:space="preserve"> Elastic C</w:t>
+      </w:r>
+      <w:r>
+        <w:t>ompute Cloud (EC2)</w:t>
+      </w:r>
+      <w:r>
+        <w:t xml:space="preserve">. </w:t>
+      </w:r>
+      <w:r>
+        <w:t>We will run the open</w:t>
+      </w:r>
+      <w:r>
+        <w:t>-</w:t>
+      </w:r>
+      <w:r>
+        <w:t xml:space="preserve">source apache web server </w:t>
+      </w:r>
+      <w:r>
+        <w:t>with ubuntu 18.04</w:t>
+      </w:r>
+      <w:r>
+        <w:t xml:space="preserve">, which we can </w:t>
+      </w:r>
+      <w:r>
+        <w:t>also purchase as a service from AWS</w:t>
+      </w:r>
+      <w:r>
+        <w:t>.</w:t>
+      </w:r>
+    </w:p>
+    <w:p>
+      <w:r>
+        <w:t>For the trans</w:t>
+      </w:r>
+      <w:r>
+        <w:t xml:space="preserve">lation functionality of our application, we will require </w:t>
+      </w:r>
+      <w:r>
+        <w:t xml:space="preserve">a </w:t>
+      </w:r>
+      <w:r>
+        <w:t xml:space="preserve">Neural Machine Translation </w:t>
+      </w:r>
+      <w:r>
+        <w:t>Application P</w:t>
+      </w:r>
+      <w:r>
+        <w:t>rogramming interface</w:t>
+      </w:r>
+      <w:r>
+        <w:t xml:space="preserve"> (API)</w:t>
+      </w:r>
+      <w:r>
+        <w:t>.</w:t>
+      </w:r>
+      <w:r>
+        <w:t xml:space="preserve"> </w:t>
+      </w:r>
+      <w:r>
+        <w:t xml:space="preserve"> </w:t>
+      </w:r>
+      <w:r>
+        <w:t>The project will move forward with the Amazon Translation service, as this offers us a scalable solution</w:t>
+      </w:r>
+      <w:r>
+        <w:t xml:space="preserve"> and good value for money.</w:t>
+      </w:r>
+    </w:p>
+    <w:p>
+      <w:r>
+        <w:t xml:space="preserve">The application will require </w:t>
+      </w:r>
+      <w:r>
+        <w:t xml:space="preserve">a database to </w:t>
+      </w:r>
+      <w:r>
+        <w:t xml:space="preserve">store customer data such as </w:t>
+      </w:r>
+      <w:r>
+        <w:t xml:space="preserve">personal details, billing information and restaurant menus. </w:t>
+      </w:r>
+      <w:r>
+        <w:t>We have chosen to use Oracle’s MySQL cloud</w:t>
+      </w:r>
+      <w:r>
+        <w:t>-</w:t>
+      </w:r>
+      <w:r>
+        <w:t>based service</w:t>
+      </w:r>
+      <w:r>
+        <w:t>. MySQL comes in as a lower cost option than</w:t>
+      </w:r>
+      <w:r>
+        <w:t xml:space="preserve"> the Amazon RDS</w:t>
+      </w:r>
+      <w:r>
+        <w:t xml:space="preserve"> </w:t>
+      </w:r>
+      <w:r>
+        <w:t>and is a good fit for our business model.</w:t>
+      </w:r>
+    </w:p>
+    <w:p>
+      <w:pPr>
+        <w:pStyle w:val="Heading1"/>
+      </w:pPr>
+      <w:r>
+        <w:t xml:space="preserve">Coding </w:t>
+      </w:r>
+    </w:p>
+    <w:p>
+      <w:r>
+        <w:t xml:space="preserve">To build the application, we will require coding expertise </w:t>
+      </w:r>
+      <w:r>
+        <w:t>to allow the application to behave as we would require it to.</w:t>
+      </w:r>
+      <w:r>
+        <w:t xml:space="preserve"> </w:t>
+      </w:r>
+      <w:r>
+        <w:t>The following coding will be required:</w:t>
+      </w:r>
+    </w:p>
+    <w:p>
+      <w:r>
+        <w:t>Hypertext Markup Language</w:t>
+      </w:r>
+      <w:r>
+        <w:t xml:space="preserve">, Cascading style sheets and </w:t>
+      </w:r>
+      <w:proofErr w:type="spellStart"/>
+      <w:r>
+        <w:t>Javascript</w:t>
+      </w:r>
+      <w:proofErr w:type="spellEnd"/>
+      <w:r>
+        <w:t xml:space="preserve"> will be required for the </w:t>
+      </w:r>
+      <w:r>
+        <w:t xml:space="preserve">company’s </w:t>
+      </w:r>
+      <w:r>
+        <w:t>web site</w:t>
+      </w:r>
+      <w:r>
+        <w:t xml:space="preserve">. Java will be used </w:t>
+      </w:r>
+      <w:r>
+        <w:t xml:space="preserve">to code the android application. </w:t>
+      </w:r>
+      <w:proofErr w:type="spellStart"/>
+      <w:r>
+        <w:t>Xcode</w:t>
+      </w:r>
+      <w:proofErr w:type="spellEnd"/>
+      <w:r>
+        <w:t xml:space="preserve"> will be required</w:t>
+      </w:r>
+      <w:r>
+        <w:t xml:space="preserve"> to create an iPhone version of the application.</w:t>
+      </w:r>
     </w:p>
     <w:p/>
-    <w:p/>
-    <w:p>
-      <w:pPr>
-        <w:pStyle w:val="Heading1"/>
-      </w:pPr>
-      <w:r>
-        <w:t>Code</w:t>
-      </w:r>
-    </w:p>
-    <w:p/>
-    <w:p>
-      <w:pPr>
-        <w:pStyle w:val="Heading1"/>
-      </w:pPr>
-      <w:r>
-        <w:t>Project Management</w:t>
-      </w:r>
-    </w:p>
     <w:sectPr>
       <w:pgSz w:w="11906" w:h="16838"/>
       <w:pgMar w:top="1440" w:right="1440" w:bottom="1440" w:left="1440" w:header="708" w:footer="708" w:gutter="0"/>
@@ -93,7 +257,7 @@
 </file>
 
 <file path=word/numbering.xml><?xml version="1.0" encoding="utf-8"?>
-<w:numbering xmlns:wpc="http://schemas.microsoft.com/office/word/2010/wordprocessingCanvas" xmlns:cx="http://schemas.microsoft.com/office/drawing/2014/chartex" xmlns:cx1="http://schemas.microsoft.com/office/drawing/2015/9/8/chartex" xmlns:cx2="http://schemas.microsoft.com/office/drawing/2015/10/21/chartex" xmlns:cx3="http://schemas.microsoft.com/office/drawing/2016/5/9/chartex" xmlns:cx4="http://schemas.microsoft.com/office/drawing/2016/5/10/chartex" xmlns:cx5="http://schemas.microsoft.com/office/drawing/2016/5/11/chartex" xmlns:cx6="http://schemas.microsoft.com/office/drawing/2016/5/12/chartex" xmlns:cx7="http://schemas.microsoft.com/office/drawing/2016/5/13/chartex" xmlns:cx8="http://schemas.microsoft.com/office/drawing/2016/5/14/chartex" xmlns:mc="http://schemas.openxmlformats.org/markup-compatibility/2006" xmlns:aink="http://schemas.microsoft.com/office/drawing/2016/ink" xmlns:am3d="http://schemas.microsoft.com/office/drawing/2017/model3d" xmlns:o="urn:schemas-microsoft-com:office:office" xmlns:r="http://schemas.openxmlformats.org/officeDocument/2006/relationships" xmlns:m="http://schemas.openxmlformats.org/officeDocument/2006/math" xmlns:v="urn:schemas-microsoft-com:vml" xmlns:wp14="http://schemas.microsoft.com/office/word/2010/wordprocessingDrawing" xmlns:wp="http://schemas.openxmlformats.org/drawingml/2006/wordprocessingDrawing" xmlns:w10="urn:schemas-microsoft-com:office:word" xmlns:w="http://schemas.openxmlformats.org/wordprocessingml/2006/main" xmlns:w14="http://schemas.microsoft.com/office/word/2010/wordml" xmlns:w15="http://schemas.microsoft.com/office/word/2012/wordml" xmlns:w16cid="http://schemas.microsoft.com/office/word/2016/wordml/cid" xmlns:w16se="http://schemas.microsoft.com/office/word/2015/wordml/symex" xmlns:wpg="http://schemas.microsoft.com/office/word/2010/wordprocessingGroup" xmlns:wpi="http://schemas.microsoft.com/office/word/2010/wordprocessingInk" xmlns:wne="http://schemas.microsoft.com/office/word/2006/wordml" xmlns:wps="http://schemas.microsoft.com/office/word/2010/wordprocessingShape" mc:Ignorable="w14 w15 w16se w16cid wp14">
+<w:numbering xmlns:wpc="http://schemas.microsoft.com/office/word/2010/wordprocessingCanvas" xmlns:cx="http://schemas.microsoft.com/office/drawing/2014/chartex" xmlns:cx1="http://schemas.microsoft.com/office/drawing/2015/9/8/chartex" xmlns:cx2="http://schemas.microsoft.com/office/drawing/2015/10/21/chartex" xmlns:cx3="http://schemas.microsoft.com/office/drawing/2016/5/9/chartex" xmlns:cx4="http://schemas.microsoft.com/office/drawing/2016/5/10/chartex" xmlns:cx5="http://schemas.microsoft.com/office/drawing/2016/5/11/chartex" xmlns:cx6="http://schemas.microsoft.com/office/drawing/2016/5/12/chartex" xmlns:cx7="http://schemas.microsoft.com/office/drawing/2016/5/13/chartex" xmlns:cx8="http://schemas.microsoft.com/office/drawing/2016/5/14/chartex" xmlns:mc="http://schemas.openxmlformats.org/markup-compatibility/2006" xmlns:aink="http://schemas.microsoft.com/office/drawing/2016/ink" xmlns:am3d="http://schemas.microsoft.com/office/drawing/2017/model3d" xmlns:o="urn:schemas-microsoft-com:office:office" xmlns:r="http://schemas.openxmlformats.org/officeDocument/2006/relationships" xmlns:m="http://schemas.openxmlformats.org/officeDocument/2006/math" xmlns:v="urn:schemas-microsoft-com:vml" xmlns:wp14="http://schemas.microsoft.com/office/word/2010/wordprocessingDrawing" xmlns:wp="http://schemas.openxmlformats.org/drawingml/2006/wordprocessingDrawing" xmlns:w10="urn:schemas-microsoft-com:office:word" xmlns:w="http://schemas.openxmlformats.org/wordprocessingml/2006/main" xmlns:w14="http://schemas.microsoft.com/office/word/2010/wordml" xmlns:w15="http://schemas.microsoft.com/office/word/2012/wordml" xmlns:w16cex="http://schemas.microsoft.com/office/word/2018/wordml/cex" xmlns:w16cid="http://schemas.microsoft.com/office/word/2016/wordml/cid" xmlns:w16="http://schemas.microsoft.com/office/word/2018/wordml" xmlns:w16sdtdh="http://schemas.microsoft.com/office/word/2020/wordml/sdtdatahash" xmlns:w16se="http://schemas.microsoft.com/office/word/2015/wordml/symex" xmlns:wpg="http://schemas.microsoft.com/office/word/2010/wordprocessingGroup" xmlns:wpi="http://schemas.microsoft.com/office/word/2010/wordprocessingInk" xmlns:wne="http://schemas.microsoft.com/office/word/2006/wordml" xmlns:wps="http://schemas.microsoft.com/office/word/2010/wordprocessingShape" mc:Ignorable="w14 w15 w16se w16cid w16 w16cex w16sdtdh wp14">
   <w:abstractNum w:abstractNumId="0" w15:restartNumberingAfterBreak="0">
     <w:nsid w:val="298050F2"/>
     <w:multiLevelType w:val="hybridMultilevel"/>
@@ -214,7 +378,7 @@
 </file>
 
 <file path=word/styles.xml><?xml version="1.0" encoding="utf-8"?>
-<w:styles xmlns:mc="http://schemas.openxmlformats.org/markup-compatibility/2006" xmlns:r="http://schemas.openxmlformats.org/officeDocument/2006/relationships" xmlns:w="http://schemas.openxmlformats.org/wordprocessingml/2006/main" xmlns:w14="http://schemas.microsoft.com/office/word/2010/wordml" xmlns:w15="http://schemas.microsoft.com/office/word/2012/wordml" xmlns:w16cid="http://schemas.microsoft.com/office/word/2016/wordml/cid" xmlns:w16se="http://schemas.microsoft.com/office/word/2015/wordml/symex" mc:Ignorable="w14 w15 w16se w16cid">
+<w:styles xmlns:mc="http://schemas.openxmlformats.org/markup-compatibility/2006" xmlns:r="http://schemas.openxmlformats.org/officeDocument/2006/relationships" xmlns:w="http://schemas.openxmlformats.org/wordprocessingml/2006/main" xmlns:w14="http://schemas.microsoft.com/office/word/2010/wordml" xmlns:w15="http://schemas.microsoft.com/office/word/2012/wordml" xmlns:w16cex="http://schemas.microsoft.com/office/word/2018/wordml/cex" xmlns:w16cid="http://schemas.microsoft.com/office/word/2016/wordml/cid" xmlns:w16="http://schemas.microsoft.com/office/word/2018/wordml" xmlns:w16sdtdh="http://schemas.microsoft.com/office/word/2020/wordml/sdtdatahash" xmlns:w16se="http://schemas.microsoft.com/office/word/2015/wordml/symex" mc:Ignorable="w14 w15 w16se w16cid w16 w16cex w16sdtdh">
   <w:docDefaults>
     <w:rPrDefault>
       <w:rPr>

</xml_diff>

<commit_message>
Tool and tech, + plans changed slightly
</commit_message>
<xml_diff>
--- a/assignment-3/Tools and technologies.docx
+++ b/assignment-3/Tools and technologies.docx
@@ -1,6 +1,6 @@
 
 <file path=word/document.xml><?xml version="1.0" encoding="utf-8"?>
-<w:document xmlns:wpc="http://schemas.microsoft.com/office/word/2010/wordprocessingCanvas" xmlns:cx="http://schemas.microsoft.com/office/drawing/2014/chartex" xmlns:cx1="http://schemas.microsoft.com/office/drawing/2015/9/8/chartex" xmlns:cx2="http://schemas.microsoft.com/office/drawing/2015/10/21/chartex" xmlns:cx3="http://schemas.microsoft.com/office/drawing/2016/5/9/chartex" xmlns:cx4="http://schemas.microsoft.com/office/drawing/2016/5/10/chartex" xmlns:cx5="http://schemas.microsoft.com/office/drawing/2016/5/11/chartex" xmlns:cx6="http://schemas.microsoft.com/office/drawing/2016/5/12/chartex" xmlns:cx7="http://schemas.microsoft.com/office/drawing/2016/5/13/chartex" xmlns:cx8="http://schemas.microsoft.com/office/drawing/2016/5/14/chartex" xmlns:mc="http://schemas.openxmlformats.org/markup-compatibility/2006" xmlns:aink="http://schemas.microsoft.com/office/drawing/2016/ink" xmlns:am3d="http://schemas.microsoft.com/office/drawing/2017/model3d" xmlns:o="urn:schemas-microsoft-com:office:office" xmlns:r="http://schemas.openxmlformats.org/officeDocument/2006/relationships" xmlns:m="http://schemas.openxmlformats.org/officeDocument/2006/math" xmlns:v="urn:schemas-microsoft-com:vml" xmlns:wp14="http://schemas.microsoft.com/office/word/2010/wordprocessingDrawing" xmlns:wp="http://schemas.openxmlformats.org/drawingml/2006/wordprocessingDrawing" xmlns:w10="urn:schemas-microsoft-com:office:word" xmlns:w="http://schemas.openxmlformats.org/wordprocessingml/2006/main" xmlns:w14="http://schemas.microsoft.com/office/word/2010/wordml" xmlns:w15="http://schemas.microsoft.com/office/word/2012/wordml" xmlns:w16cex="http://schemas.microsoft.com/office/word/2018/wordml/cex" xmlns:w16cid="http://schemas.microsoft.com/office/word/2016/wordml/cid" xmlns:w16="http://schemas.microsoft.com/office/word/2018/wordml" xmlns:w16sdtdh="http://schemas.microsoft.com/office/word/2020/wordml/sdtdatahash" xmlns:w16se="http://schemas.microsoft.com/office/word/2015/wordml/symex" xmlns:wpg="http://schemas.microsoft.com/office/word/2010/wordprocessingGroup" xmlns:wpi="http://schemas.microsoft.com/office/word/2010/wordprocessingInk" xmlns:wne="http://schemas.microsoft.com/office/word/2006/wordml" xmlns:wps="http://schemas.microsoft.com/office/word/2010/wordprocessingShape" mc:Ignorable="w14 w15 w16se w16cid w16 w16cex w16sdtdh wp14">
+<w:document xmlns:wpc="http://schemas.microsoft.com/office/word/2010/wordprocessingCanvas" xmlns:cx="http://schemas.microsoft.com/office/drawing/2014/chartex" xmlns:cx1="http://schemas.microsoft.com/office/drawing/2015/9/8/chartex" xmlns:mc="http://schemas.openxmlformats.org/markup-compatibility/2006" xmlns:o="urn:schemas-microsoft-com:office:office" xmlns:r="http://schemas.openxmlformats.org/officeDocument/2006/relationships" xmlns:m="http://schemas.openxmlformats.org/officeDocument/2006/math" xmlns:v="urn:schemas-microsoft-com:vml" xmlns:wp14="http://schemas.microsoft.com/office/word/2010/wordprocessingDrawing" xmlns:wp="http://schemas.openxmlformats.org/drawingml/2006/wordprocessingDrawing" xmlns:w10="urn:schemas-microsoft-com:office:word" xmlns:w="http://schemas.openxmlformats.org/wordprocessingml/2006/main" xmlns:w14="http://schemas.microsoft.com/office/word/2010/wordml" xmlns:w15="http://schemas.microsoft.com/office/word/2012/wordml" xmlns:w16se="http://schemas.microsoft.com/office/word/2015/wordml/symex" xmlns:wpg="http://schemas.microsoft.com/office/word/2010/wordprocessingGroup" xmlns:wpi="http://schemas.microsoft.com/office/word/2010/wordprocessingInk" xmlns:wne="http://schemas.microsoft.com/office/word/2006/wordml" xmlns:wps="http://schemas.microsoft.com/office/word/2010/wordprocessingShape" mc:Ignorable="w14 w15 w16se wp14">
   <w:body>
     <w:p>
       <w:pPr>
@@ -17,221 +17,107 @@
     <w:p/>
     <w:p>
       <w:pPr>
-        <w:pStyle w:val="Heading1"/>
-      </w:pPr>
-      <w:r>
+        <w:rPr>
+          <w:rFonts w:asciiTheme="majorHAnsi" w:eastAsiaTheme="majorEastAsia" w:hAnsiTheme="majorHAnsi" w:cstheme="majorBidi"/>
+          <w:color w:val="2F5496" w:themeColor="accent1" w:themeShade="BF"/>
+          <w:sz w:val="32"/>
+          <w:szCs w:val="32"/>
+        </w:rPr>
+      </w:pPr>
+      <w:r>
+        <w:rPr>
+          <w:rFonts w:asciiTheme="majorHAnsi" w:eastAsiaTheme="majorEastAsia" w:hAnsiTheme="majorHAnsi" w:cstheme="majorBidi"/>
+          <w:color w:val="2F5496" w:themeColor="accent1" w:themeShade="BF"/>
+          <w:sz w:val="32"/>
+          <w:szCs w:val="32"/>
+        </w:rPr>
         <w:t>Technology</w:t>
       </w:r>
     </w:p>
     <w:p>
       <w:r>
-        <w:t xml:space="preserve">To bring our application to fruition, we are going to need </w:t>
-      </w:r>
-      <w:r>
-        <w:t>significant infrastructure.</w:t>
-      </w:r>
-      <w:r>
-        <w:t xml:space="preserve"> We can take advantage of </w:t>
-      </w:r>
-      <w:r>
-        <w:t>cloud-based</w:t>
-      </w:r>
-      <w:r>
-        <w:t xml:space="preserve"> Infrastructure as a service, as this will be the most scalable and cost</w:t>
-      </w:r>
-      <w:r>
-        <w:t>-</w:t>
-      </w:r>
-      <w:r>
-        <w:t>effective way forward.</w:t>
-      </w:r>
-      <w:r>
-        <w:t xml:space="preserve"> </w:t>
+        <w:t>To bring our application to fruition, we are going to need significant infrastructure. However, we can take advantage of cloud-based infrastructure as a service, which will be the most scalable and cost-effective way forward.</w:t>
       </w:r>
     </w:p>
     <w:p>
       <w:r>
-        <w:t xml:space="preserve">We will require a </w:t>
-      </w:r>
-      <w:r>
-        <w:t xml:space="preserve">web server. The web server we have decided on </w:t>
-      </w:r>
-      <w:r>
-        <w:t xml:space="preserve">using Amazon </w:t>
-      </w:r>
-      <w:r>
-        <w:t>W</w:t>
-      </w:r>
-      <w:r>
-        <w:t xml:space="preserve">eb </w:t>
-      </w:r>
-      <w:r>
-        <w:t>S</w:t>
-      </w:r>
-      <w:r>
-        <w:t>ervices</w:t>
-      </w:r>
-      <w:r>
-        <w:t xml:space="preserve"> (AWS)</w:t>
-      </w:r>
-      <w:r>
-        <w:t xml:space="preserve"> for this infrastructure</w:t>
-      </w:r>
-      <w:r>
-        <w:t xml:space="preserve"> with</w:t>
-      </w:r>
-      <w:r>
-        <w:t xml:space="preserve"> Elastic C</w:t>
-      </w:r>
-      <w:r>
-        <w:t>ompute Cloud (EC2)</w:t>
-      </w:r>
-      <w:r>
-        <w:t xml:space="preserve">. </w:t>
-      </w:r>
-      <w:r>
-        <w:t>We will run the open</w:t>
-      </w:r>
-      <w:r>
-        <w:t>-</w:t>
-      </w:r>
-      <w:r>
-        <w:t xml:space="preserve">source apache web server </w:t>
-      </w:r>
-      <w:r>
-        <w:t>with ubuntu 18.04</w:t>
-      </w:r>
-      <w:r>
-        <w:t xml:space="preserve">, which we can </w:t>
-      </w:r>
-      <w:r>
-        <w:t>also purchase as a service from AWS</w:t>
-      </w:r>
-      <w:r>
-        <w:t>.</w:t>
+        <w:t xml:space="preserve">We will require a web server. The webserver we have decided to use Amazon Web Services (AWS) for this infrastructure with Elastic Compute Cloud (EC2). In addition, we will run the open-source Apache webserver with </w:t>
+      </w:r>
+      <w:proofErr w:type="spellStart"/>
+      <w:r>
+        <w:t>ubuntu</w:t>
+      </w:r>
+      <w:proofErr w:type="spellEnd"/>
+      <w:r>
+        <w:t xml:space="preserve"> 18.04, which we can also purchase as a service from AWS.</w:t>
       </w:r>
     </w:p>
     <w:p>
       <w:r>
-        <w:t>For the trans</w:t>
-      </w:r>
-      <w:r>
-        <w:t xml:space="preserve">lation functionality of our application, we will require </w:t>
-      </w:r>
-      <w:r>
-        <w:t xml:space="preserve">a </w:t>
-      </w:r>
-      <w:r>
-        <w:t xml:space="preserve">Neural Machine Translation </w:t>
-      </w:r>
-      <w:r>
-        <w:t>Application P</w:t>
-      </w:r>
-      <w:r>
-        <w:t>rogramming interface</w:t>
-      </w:r>
-      <w:r>
-        <w:t xml:space="preserve"> (API)</w:t>
-      </w:r>
-      <w:r>
-        <w:t>.</w:t>
-      </w:r>
-      <w:r>
-        <w:t xml:space="preserve"> </w:t>
-      </w:r>
-      <w:r>
-        <w:t xml:space="preserve"> </w:t>
-      </w:r>
-      <w:r>
-        <w:t>The project will move forward with the Amazon Translation service, as this offers us a scalable solution</w:t>
-      </w:r>
-      <w:r>
-        <w:t xml:space="preserve"> and good value for money.</w:t>
+        <w:t>We will require a Neural Machine Translation Application Programming interface (API) for the translation functionality of our applica</w:t>
+      </w:r>
+      <w:bookmarkStart w:id="0" w:name="_GoBack"/>
+      <w:bookmarkEnd w:id="0"/>
+      <w:r>
+        <w:t>tion.  The project will move forward with the Amazon Translation service, as this offers us a scalable solution and good value for money.</w:t>
       </w:r>
     </w:p>
     <w:p>
       <w:r>
-        <w:t xml:space="preserve">The application will require </w:t>
-      </w:r>
-      <w:r>
-        <w:t xml:space="preserve">a database to </w:t>
-      </w:r>
-      <w:r>
-        <w:t xml:space="preserve">store customer data such as </w:t>
-      </w:r>
-      <w:r>
-        <w:t xml:space="preserve">personal details, billing information and restaurant menus. </w:t>
-      </w:r>
-      <w:r>
-        <w:t>We have chosen to use Oracle’s MySQL cloud</w:t>
-      </w:r>
-      <w:r>
-        <w:t>-</w:t>
-      </w:r>
-      <w:r>
-        <w:t>based service</w:t>
-      </w:r>
-      <w:r>
-        <w:t>. MySQL comes in as a lower cost option than</w:t>
-      </w:r>
-      <w:r>
-        <w:t xml:space="preserve"> the Amazon RDS</w:t>
-      </w:r>
-      <w:r>
-        <w:t xml:space="preserve"> </w:t>
-      </w:r>
-      <w:r>
-        <w:t>and is a good fit for our business model.</w:t>
+        <w:t>The application will require a database to store customer data such as personal details, billing information, and restaurant menus. We have chosen to use Oracle’s MySQL cloud-based service. MySQL comes in as a lower-cost option than the Amazon RDS and is a good fit for our business model.</w:t>
       </w:r>
     </w:p>
     <w:p>
       <w:pPr>
-        <w:pStyle w:val="Heading1"/>
-      </w:pPr>
-      <w:r>
-        <w:t xml:space="preserve">Coding </w:t>
+        <w:rPr>
+          <w:rFonts w:asciiTheme="majorHAnsi" w:eastAsiaTheme="majorEastAsia" w:hAnsiTheme="majorHAnsi" w:cstheme="majorBidi"/>
+          <w:color w:val="2F5496" w:themeColor="accent1" w:themeShade="BF"/>
+          <w:sz w:val="32"/>
+          <w:szCs w:val="32"/>
+        </w:rPr>
+      </w:pPr>
+      <w:r>
+        <w:rPr>
+          <w:rFonts w:asciiTheme="majorHAnsi" w:eastAsiaTheme="majorEastAsia" w:hAnsiTheme="majorHAnsi" w:cstheme="majorBidi"/>
+          <w:color w:val="2F5496" w:themeColor="accent1" w:themeShade="BF"/>
+          <w:sz w:val="32"/>
+          <w:szCs w:val="32"/>
+        </w:rPr>
+        <w:t>Coding</w:t>
       </w:r>
     </w:p>
     <w:p>
       <w:r>
-        <w:t xml:space="preserve">To build the application, we will require coding expertise </w:t>
-      </w:r>
-      <w:r>
-        <w:t>to allow the application to behave as we would require it to.</w:t>
-      </w:r>
-      <w:r>
-        <w:t xml:space="preserve"> </w:t>
-      </w:r>
-      <w:r>
-        <w:t>The following coding will be required:</w:t>
+        <w:t>We will require coding expertise to allow the application to behave as we would require it to build the application. Therefore, the following coding will be required:</w:t>
       </w:r>
     </w:p>
     <w:p>
       <w:r>
-        <w:t>Hypertext Markup Language</w:t>
-      </w:r>
-      <w:r>
-        <w:t xml:space="preserve">, Cascading style sheets and </w:t>
+        <w:t xml:space="preserve">We require Hypertext </w:t>
       </w:r>
       <w:proofErr w:type="spellStart"/>
       <w:r>
+        <w:t>Markup</w:t>
+      </w:r>
+      <w:proofErr w:type="spellEnd"/>
+      <w:r>
+        <w:t xml:space="preserve"> Language (HTML), </w:t>
+      </w:r>
+      <w:proofErr w:type="gramStart"/>
+      <w:r>
+        <w:t>Cascading</w:t>
+      </w:r>
+      <w:proofErr w:type="gramEnd"/>
+      <w:r>
+        <w:t xml:space="preserve"> style sheets (CSS), and </w:t>
+      </w:r>
+      <w:proofErr w:type="spellStart"/>
+      <w:r>
         <w:t>Javascript</w:t>
       </w:r>
       <w:proofErr w:type="spellEnd"/>
       <w:r>
-        <w:t xml:space="preserve"> will be required for the </w:t>
-      </w:r>
-      <w:r>
-        <w:t xml:space="preserve">company’s </w:t>
-      </w:r>
-      <w:r>
-        <w:t>web site</w:t>
-      </w:r>
-      <w:r>
-        <w:t xml:space="preserve">. Java will be used </w:t>
-      </w:r>
-      <w:r>
-        <w:t xml:space="preserve">to code the android application. </w:t>
+        <w:t xml:space="preserve"> for the company’s website. Java will be used to code the android application. </w:t>
       </w:r>
       <w:proofErr w:type="spellStart"/>
       <w:r>
@@ -239,13 +125,22 @@
       </w:r>
       <w:proofErr w:type="spellEnd"/>
       <w:r>
-        <w:t xml:space="preserve"> will be required</w:t>
-      </w:r>
-      <w:r>
-        <w:t xml:space="preserve"> to create an iPhone version of the application.</w:t>
+        <w:t xml:space="preserve"> will be required to create an iPhone version of the application.</w:t>
       </w:r>
     </w:p>
-    <w:p/>
+    <w:p>
+      <w:r>
+        <w:t>For the back end, we will conduct server-side scripting in python. For the database, we will use structured query language (SQL) to store and receive large amounts of information. The APIs will be bought mainly as a service. However</w:t>
+      </w:r>
+      <w:proofErr w:type="gramStart"/>
+      <w:r>
+        <w:t>,  knowledge</w:t>
+      </w:r>
+      <w:proofErr w:type="gramEnd"/>
+      <w:r>
+        <w:t xml:space="preserve"> of the JSON programming language will be required to ensure that our applications work together.</w:t>
+      </w:r>
+    </w:p>
     <w:sectPr>
       <w:pgSz w:w="11906" w:h="16838"/>
       <w:pgMar w:top="1440" w:right="1440" w:bottom="1440" w:left="1440" w:header="708" w:footer="708" w:gutter="0"/>
@@ -257,7 +152,7 @@
 </file>
 
 <file path=word/numbering.xml><?xml version="1.0" encoding="utf-8"?>
-<w:numbering xmlns:wpc="http://schemas.microsoft.com/office/word/2010/wordprocessingCanvas" xmlns:cx="http://schemas.microsoft.com/office/drawing/2014/chartex" xmlns:cx1="http://schemas.microsoft.com/office/drawing/2015/9/8/chartex" xmlns:cx2="http://schemas.microsoft.com/office/drawing/2015/10/21/chartex" xmlns:cx3="http://schemas.microsoft.com/office/drawing/2016/5/9/chartex" xmlns:cx4="http://schemas.microsoft.com/office/drawing/2016/5/10/chartex" xmlns:cx5="http://schemas.microsoft.com/office/drawing/2016/5/11/chartex" xmlns:cx6="http://schemas.microsoft.com/office/drawing/2016/5/12/chartex" xmlns:cx7="http://schemas.microsoft.com/office/drawing/2016/5/13/chartex" xmlns:cx8="http://schemas.microsoft.com/office/drawing/2016/5/14/chartex" xmlns:mc="http://schemas.openxmlformats.org/markup-compatibility/2006" xmlns:aink="http://schemas.microsoft.com/office/drawing/2016/ink" xmlns:am3d="http://schemas.microsoft.com/office/drawing/2017/model3d" xmlns:o="urn:schemas-microsoft-com:office:office" xmlns:r="http://schemas.openxmlformats.org/officeDocument/2006/relationships" xmlns:m="http://schemas.openxmlformats.org/officeDocument/2006/math" xmlns:v="urn:schemas-microsoft-com:vml" xmlns:wp14="http://schemas.microsoft.com/office/word/2010/wordprocessingDrawing" xmlns:wp="http://schemas.openxmlformats.org/drawingml/2006/wordprocessingDrawing" xmlns:w10="urn:schemas-microsoft-com:office:word" xmlns:w="http://schemas.openxmlformats.org/wordprocessingml/2006/main" xmlns:w14="http://schemas.microsoft.com/office/word/2010/wordml" xmlns:w15="http://schemas.microsoft.com/office/word/2012/wordml" xmlns:w16cex="http://schemas.microsoft.com/office/word/2018/wordml/cex" xmlns:w16cid="http://schemas.microsoft.com/office/word/2016/wordml/cid" xmlns:w16="http://schemas.microsoft.com/office/word/2018/wordml" xmlns:w16sdtdh="http://schemas.microsoft.com/office/word/2020/wordml/sdtdatahash" xmlns:w16se="http://schemas.microsoft.com/office/word/2015/wordml/symex" xmlns:wpg="http://schemas.microsoft.com/office/word/2010/wordprocessingGroup" xmlns:wpi="http://schemas.microsoft.com/office/word/2010/wordprocessingInk" xmlns:wne="http://schemas.microsoft.com/office/word/2006/wordml" xmlns:wps="http://schemas.microsoft.com/office/word/2010/wordprocessingShape" mc:Ignorable="w14 w15 w16se w16cid w16 w16cex w16sdtdh wp14">
+<w:numbering xmlns:wpc="http://schemas.microsoft.com/office/word/2010/wordprocessingCanvas" xmlns:cx="http://schemas.microsoft.com/office/drawing/2014/chartex" xmlns:cx1="http://schemas.microsoft.com/office/drawing/2015/9/8/chartex" xmlns:mc="http://schemas.openxmlformats.org/markup-compatibility/2006" xmlns:o="urn:schemas-microsoft-com:office:office" xmlns:r="http://schemas.openxmlformats.org/officeDocument/2006/relationships" xmlns:m="http://schemas.openxmlformats.org/officeDocument/2006/math" xmlns:v="urn:schemas-microsoft-com:vml" xmlns:wp14="http://schemas.microsoft.com/office/word/2010/wordprocessingDrawing" xmlns:wp="http://schemas.openxmlformats.org/drawingml/2006/wordprocessingDrawing" xmlns:w10="urn:schemas-microsoft-com:office:word" xmlns:w="http://schemas.openxmlformats.org/wordprocessingml/2006/main" xmlns:w14="http://schemas.microsoft.com/office/word/2010/wordml" xmlns:w15="http://schemas.microsoft.com/office/word/2012/wordml" xmlns:w16se="http://schemas.microsoft.com/office/word/2015/wordml/symex" xmlns:wpg="http://schemas.microsoft.com/office/word/2010/wordprocessingGroup" xmlns:wpi="http://schemas.microsoft.com/office/word/2010/wordprocessingInk" xmlns:wne="http://schemas.microsoft.com/office/word/2006/wordml" xmlns:wps="http://schemas.microsoft.com/office/word/2010/wordprocessingShape" mc:Ignorable="w14 w15 w16se wp14">
   <w:abstractNum w:abstractNumId="0" w15:restartNumberingAfterBreak="0">
     <w:nsid w:val="298050F2"/>
     <w:multiLevelType w:val="hybridMultilevel"/>
@@ -378,7 +273,7 @@
 </file>
 
 <file path=word/styles.xml><?xml version="1.0" encoding="utf-8"?>
-<w:styles xmlns:mc="http://schemas.openxmlformats.org/markup-compatibility/2006" xmlns:r="http://schemas.openxmlformats.org/officeDocument/2006/relationships" xmlns:w="http://schemas.openxmlformats.org/wordprocessingml/2006/main" xmlns:w14="http://schemas.microsoft.com/office/word/2010/wordml" xmlns:w15="http://schemas.microsoft.com/office/word/2012/wordml" xmlns:w16cex="http://schemas.microsoft.com/office/word/2018/wordml/cex" xmlns:w16cid="http://schemas.microsoft.com/office/word/2016/wordml/cid" xmlns:w16="http://schemas.microsoft.com/office/word/2018/wordml" xmlns:w16sdtdh="http://schemas.microsoft.com/office/word/2020/wordml/sdtdatahash" xmlns:w16se="http://schemas.microsoft.com/office/word/2015/wordml/symex" mc:Ignorable="w14 w15 w16se w16cid w16 w16cex w16sdtdh">
+<w:styles xmlns:mc="http://schemas.openxmlformats.org/markup-compatibility/2006" xmlns:r="http://schemas.openxmlformats.org/officeDocument/2006/relationships" xmlns:w="http://schemas.openxmlformats.org/wordprocessingml/2006/main" xmlns:w14="http://schemas.microsoft.com/office/word/2010/wordml" xmlns:w15="http://schemas.microsoft.com/office/word/2012/wordml" xmlns:w16se="http://schemas.microsoft.com/office/word/2015/wordml/symex" mc:Ignorable="w14 w15 w16se">
   <w:docDefaults>
     <w:rPrDefault>
       <w:rPr>
@@ -394,7 +289,7 @@
       </w:pPr>
     </w:pPrDefault>
   </w:docDefaults>
-  <w:latentStyles w:defLockedState="0" w:defUIPriority="99" w:defSemiHidden="0" w:defUnhideWhenUsed="0" w:defQFormat="0" w:count="376">
+  <w:latentStyles w:defLockedState="0" w:defUIPriority="99" w:defSemiHidden="0" w:defUnhideWhenUsed="0" w:defQFormat="0" w:count="371">
     <w:lsdException w:name="Normal" w:uiPriority="0" w:qFormat="1"/>
     <w:lsdException w:name="heading 1" w:uiPriority="9" w:qFormat="1"/>
     <w:lsdException w:name="heading 2" w:semiHidden="1" w:uiPriority="9" w:unhideWhenUsed="1" w:qFormat="1"/>
@@ -766,11 +661,6 @@
     <w:lsdException w:name="List Table 5 Dark Accent 6" w:uiPriority="50"/>
     <w:lsdException w:name="List Table 6 Colorful Accent 6" w:uiPriority="51"/>
     <w:lsdException w:name="List Table 7 Colorful Accent 6" w:uiPriority="52"/>
-    <w:lsdException w:name="Mention" w:semiHidden="1" w:unhideWhenUsed="1"/>
-    <w:lsdException w:name="Smart Hyperlink" w:semiHidden="1" w:unhideWhenUsed="1"/>
-    <w:lsdException w:name="Hashtag" w:semiHidden="1" w:unhideWhenUsed="1"/>
-    <w:lsdException w:name="Unresolved Mention" w:semiHidden="1" w:unhideWhenUsed="1"/>
-    <w:lsdException w:name="Smart Link" w:semiHidden="1" w:unhideWhenUsed="1"/>
   </w:latentStyles>
   <w:style w:type="paragraph" w:default="1" w:styleId="Normal">
     <w:name w:val="Normal"/>
@@ -795,6 +685,28 @@
       <w:color w:val="2F5496" w:themeColor="accent1" w:themeShade="BF"/>
       <w:sz w:val="32"/>
       <w:szCs w:val="32"/>
+    </w:rPr>
+  </w:style>
+  <w:style w:type="paragraph" w:styleId="Heading2">
+    <w:name w:val="heading 2"/>
+    <w:basedOn w:val="Normal"/>
+    <w:next w:val="Normal"/>
+    <w:link w:val="Heading2Char"/>
+    <w:uiPriority w:val="9"/>
+    <w:unhideWhenUsed/>
+    <w:qFormat/>
+    <w:rsid w:val="00FF751D"/>
+    <w:pPr>
+      <w:keepNext/>
+      <w:keepLines/>
+      <w:spacing w:before="40" w:after="0"/>
+      <w:outlineLvl w:val="1"/>
+    </w:pPr>
+    <w:rPr>
+      <w:rFonts w:asciiTheme="majorHAnsi" w:eastAsiaTheme="majorEastAsia" w:hAnsiTheme="majorHAnsi" w:cstheme="majorBidi"/>
+      <w:color w:val="2F5496" w:themeColor="accent1" w:themeShade="BF"/>
+      <w:sz w:val="26"/>
+      <w:szCs w:val="26"/>
     </w:rPr>
   </w:style>
   <w:style w:type="character" w:default="1" w:styleId="DefaultParagraphFont">
@@ -881,6 +793,19 @@
       <w:ind w:left="720"/>
       <w:contextualSpacing/>
     </w:pPr>
+  </w:style>
+  <w:style w:type="character" w:customStyle="1" w:styleId="Heading2Char">
+    <w:name w:val="Heading 2 Char"/>
+    <w:basedOn w:val="DefaultParagraphFont"/>
+    <w:link w:val="Heading2"/>
+    <w:uiPriority w:val="9"/>
+    <w:rsid w:val="00FF751D"/>
+    <w:rPr>
+      <w:rFonts w:asciiTheme="majorHAnsi" w:eastAsiaTheme="majorEastAsia" w:hAnsiTheme="majorHAnsi" w:cstheme="majorBidi"/>
+      <w:color w:val="2F5496" w:themeColor="accent1" w:themeShade="BF"/>
+      <w:sz w:val="26"/>
+      <w:szCs w:val="26"/>
+    </w:rPr>
   </w:style>
 </w:styles>
 </file>

</xml_diff>